<commit_message>
MODIFICHE GENERALI DI PROGETTO A SEGUITO DELL'INCONTRO DEL 01/02/21: SOSTITUZIONE API CON WEB SOKET E AGGIORNAMENTO DOCUMENTAZIONE
</commit_message>
<xml_diff>
--- a/Documentation/SchedaProgettoPCTO_4IC_2021_BusGlyphs .docx
+++ b/Documentation/SchedaProgettoPCTO_4IC_2021_BusGlyphs .docx
@@ -11,6 +11,7 @@
         <w:spacing w:before="100" w:after="100"/>
         <w:jc w:val="center"/>
       </w:pPr>
+      <w:proofErr w:type="gramStart"/>
       <w:r>
         <w:rPr>
           <w:rFonts w:ascii="Arial" w:eastAsia="Arial" w:hAnsi="Arial" w:cs="Arial"/>
@@ -18,7 +19,17 @@
           <w:sz w:val="40"/>
           <w:szCs w:val="40"/>
         </w:rPr>
-        <w:t>SCHEDA  PROGETTO PCTO</w:t>
+        <w:t>SCHEDA  PROGETTO</w:t>
+      </w:r>
+      <w:proofErr w:type="gramEnd"/>
+      <w:r>
+        <w:rPr>
+          <w:rFonts w:ascii="Arial" w:eastAsia="Arial" w:hAnsi="Arial" w:cs="Arial"/>
+          <w:b/>
+          <w:sz w:val="40"/>
+          <w:szCs w:val="40"/>
+        </w:rPr>
+        <w:t xml:space="preserve"> PCTO</w:t>
       </w:r>
     </w:p>
     <w:tbl>
@@ -132,8 +143,18 @@
                 <w:sz w:val="18"/>
                 <w:szCs w:val="18"/>
               </w:rPr>
-              <w:t>Daniele Tudorachi</w:t>
-            </w:r>
+              <w:t xml:space="preserve">Daniele </w:t>
+            </w:r>
+            <w:proofErr w:type="spellStart"/>
+            <w:r>
+              <w:rPr>
+                <w:rFonts w:ascii="Arial" w:eastAsia="Arial" w:hAnsi="Arial" w:cs="Arial"/>
+                <w:sz w:val="18"/>
+                <w:szCs w:val="18"/>
+              </w:rPr>
+              <w:t>Tudorachi</w:t>
+            </w:r>
+            <w:proofErr w:type="spellEnd"/>
           </w:p>
         </w:tc>
         <w:tc>
@@ -156,13 +177,23 @@
                 <w:szCs w:val="18"/>
               </w:rPr>
             </w:pPr>
+            <w:proofErr w:type="spellStart"/>
             <w:r>
               <w:rPr>
                 <w:rFonts w:ascii="Arial" w:eastAsia="Arial" w:hAnsi="Arial" w:cs="Arial"/>
                 <w:sz w:val="18"/>
                 <w:szCs w:val="18"/>
               </w:rPr>
-              <w:t>Firriolo Gabriele</w:t>
+              <w:t>Firriolo</w:t>
+            </w:r>
+            <w:proofErr w:type="spellEnd"/>
+            <w:r>
+              <w:rPr>
+                <w:rFonts w:ascii="Arial" w:eastAsia="Arial" w:hAnsi="Arial" w:cs="Arial"/>
+                <w:sz w:val="18"/>
+                <w:szCs w:val="18"/>
+              </w:rPr>
+              <w:t xml:space="preserve"> Gabriele</w:t>
             </w:r>
           </w:p>
         </w:tc>
@@ -642,12 +673,14 @@
                 <w:rFonts w:ascii="Arial" w:eastAsia="Arial" w:hAnsi="Arial" w:cs="Arial"/>
               </w:rPr>
             </w:pPr>
+            <w:proofErr w:type="spellStart"/>
             <w:r>
               <w:rPr>
                 <w:rFonts w:ascii="Arial" w:eastAsia="Arial" w:hAnsi="Arial" w:cs="Arial"/>
               </w:rPr>
               <w:t>BusGlyphs</w:t>
             </w:r>
+            <w:proofErr w:type="spellEnd"/>
           </w:p>
         </w:tc>
       </w:tr>
@@ -979,8 +1012,21 @@
           </w:tcPr>
           <w:p>
             <w:r>
-              <w:t>Librerie: AForge.net: GRATF (scannerizzazione glifi), Flask, Newton.Json</w:t>
-            </w:r>
+              <w:t xml:space="preserve">Librerie: AForge.net: GRATF (scannerizzazione glifi), </w:t>
+            </w:r>
+            <w:proofErr w:type="spellStart"/>
+            <w:r>
+              <w:t>Flask</w:t>
+            </w:r>
+            <w:proofErr w:type="spellEnd"/>
+            <w:r>
+              <w:t xml:space="preserve">, </w:t>
+            </w:r>
+            <w:proofErr w:type="spellStart"/>
+            <w:r>
+              <w:t>Newton.Json</w:t>
+            </w:r>
+            <w:proofErr w:type="spellEnd"/>
           </w:p>
         </w:tc>
       </w:tr>
@@ -1057,8 +1103,13 @@
             <w:shd w:val="clear" w:color="auto" w:fill="auto"/>
           </w:tcPr>
           <w:p>
-            <w:r>
-              <w:t>Raspberry Pi4 (Host API), la lista dei pullman sarà prelevata da un api creata da noi, con relative informazioni:</w:t>
+            <w:proofErr w:type="spellStart"/>
+            <w:r>
+              <w:t>Raspberry</w:t>
+            </w:r>
+            <w:proofErr w:type="spellEnd"/>
+            <w:r>
+              <w:t xml:space="preserve"> Pi4 (Host API), la lista dei pullman sarà prelevata da un api creata da noi, con relative informazioni:</w:t>
             </w:r>
           </w:p>
         </w:tc>
@@ -1105,7 +1156,47 @@
           <w:sz w:val="22"/>
           <w:szCs w:val="22"/>
         </w:rPr>
-        <w:t>Eventuali intercorrelazioni con altri progetti ( titoli progetti / team)</w:t>
+        <w:t xml:space="preserve">Eventuali </w:t>
+      </w:r>
+      <w:proofErr w:type="spellStart"/>
+      <w:r>
+        <w:rPr>
+          <w:rFonts w:ascii="Arial" w:eastAsia="Arial" w:hAnsi="Arial" w:cs="Arial"/>
+          <w:b/>
+          <w:sz w:val="22"/>
+          <w:szCs w:val="22"/>
+        </w:rPr>
+        <w:t>intercorrelazioni</w:t>
+      </w:r>
+      <w:proofErr w:type="spellEnd"/>
+      <w:r>
+        <w:rPr>
+          <w:rFonts w:ascii="Arial" w:eastAsia="Arial" w:hAnsi="Arial" w:cs="Arial"/>
+          <w:b/>
+          <w:sz w:val="22"/>
+          <w:szCs w:val="22"/>
+        </w:rPr>
+        <w:t xml:space="preserve"> con altri progetti </w:t>
+      </w:r>
+      <w:proofErr w:type="gramStart"/>
+      <w:r>
+        <w:rPr>
+          <w:rFonts w:ascii="Arial" w:eastAsia="Arial" w:hAnsi="Arial" w:cs="Arial"/>
+          <w:b/>
+          <w:sz w:val="22"/>
+          <w:szCs w:val="22"/>
+        </w:rPr>
+        <w:t>( titoli</w:t>
+      </w:r>
+      <w:proofErr w:type="gramEnd"/>
+      <w:r>
+        <w:rPr>
+          <w:rFonts w:ascii="Arial" w:eastAsia="Arial" w:hAnsi="Arial" w:cs="Arial"/>
+          <w:b/>
+          <w:sz w:val="22"/>
+          <w:szCs w:val="22"/>
+        </w:rPr>
+        <w:t xml:space="preserve"> progetti / team)</w:t>
       </w:r>
     </w:p>
     <w:tbl>
@@ -1249,7 +1340,29 @@
           <w:sz w:val="22"/>
           <w:szCs w:val="22"/>
         </w:rPr>
-        <w:t>: figura, competenze,conoscenze e skill coinvolti</w:t>
+        <w:t xml:space="preserve">: figura, </w:t>
+      </w:r>
+      <w:proofErr w:type="spellStart"/>
+      <w:proofErr w:type="gramStart"/>
+      <w:r>
+        <w:rPr>
+          <w:rFonts w:ascii="Arial" w:eastAsia="Arial" w:hAnsi="Arial" w:cs="Arial"/>
+          <w:b/>
+          <w:sz w:val="22"/>
+          <w:szCs w:val="22"/>
+        </w:rPr>
+        <w:t>competenze,conoscenze</w:t>
+      </w:r>
+      <w:proofErr w:type="spellEnd"/>
+      <w:proofErr w:type="gramEnd"/>
+      <w:r>
+        <w:rPr>
+          <w:rFonts w:ascii="Arial" w:eastAsia="Arial" w:hAnsi="Arial" w:cs="Arial"/>
+          <w:b/>
+          <w:sz w:val="22"/>
+          <w:szCs w:val="22"/>
+        </w:rPr>
+        <w:t xml:space="preserve"> e skill coinvolti</w:t>
       </w:r>
     </w:p>
     <w:tbl>
@@ -1287,8 +1400,13 @@
             <w:shd w:val="clear" w:color="auto" w:fill="auto"/>
           </w:tcPr>
           <w:p>
-            <w:r>
-              <w:t xml:space="preserve">Developer :  Realizza/codifica soluzioni ICT e scrive le specifiche di prodotti ICT conformemente ai requisiti </w:t>
+            <w:proofErr w:type="gramStart"/>
+            <w:r>
+              <w:t>Developer :</w:t>
+            </w:r>
+            <w:proofErr w:type="gramEnd"/>
+            <w:r>
+              <w:t xml:space="preserve">  Realizza/codifica soluzioni ICT e scrive le specifiche di prodotti ICT conformemente ai requisiti </w:t>
             </w:r>
           </w:p>
         </w:tc>
@@ -1333,8 +1451,13 @@
               <w:t>D</w:t>
             </w:r>
             <w:r>
-              <w:t>igital media specialist</w:t>
-            </w:r>
+              <w:t xml:space="preserve">igital media </w:t>
+            </w:r>
+            <w:proofErr w:type="spellStart"/>
+            <w:r>
+              <w:t>specialist</w:t>
+            </w:r>
+            <w:proofErr w:type="spellEnd"/>
             <w:r>
               <w:t>: Crea website ed applicazioni multimediali combinando la potenza della</w:t>
             </w:r>
@@ -1373,37 +1496,26 @@
               <w:t>est</w:t>
             </w:r>
             <w:r>
-              <w:t xml:space="preserve"> S</w:t>
-            </w:r>
-            <w:r>
-              <w:t xml:space="preserve">pecialist: </w:t>
-            </w:r>
-            <w:r>
-              <w:t>Contribuisce alla correttezza e la completezza di un sistema garantendo</w:t>
-            </w:r>
-            <w:r>
               <w:t xml:space="preserve"> </w:t>
             </w:r>
-            <w:r>
-              <w:t>che la soluzione soddisfi i requisiti tecnici e dell’utente. Contribusce in</w:t>
-            </w:r>
-            <w:r>
-              <w:t xml:space="preserve"> </w:t>
-            </w:r>
-            <w:r>
-              <w:t>differenti aree dello sviluppo del sistema, effettuando il testing delle</w:t>
-            </w:r>
-            <w:r>
-              <w:t xml:space="preserve"> </w:t>
-            </w:r>
-            <w:r>
-              <w:t>funzionalità del sistema, identificando le anomalie e diagnosticandone le</w:t>
-            </w:r>
-            <w:r>
-              <w:t xml:space="preserve"> </w:t>
-            </w:r>
-            <w:r>
-              <w:t>possibili cause.</w:t>
+            <w:proofErr w:type="spellStart"/>
+            <w:r>
+              <w:t>S</w:t>
+            </w:r>
+            <w:r>
+              <w:t>pecialist</w:t>
+            </w:r>
+            <w:proofErr w:type="spellEnd"/>
+            <w:r>
+              <w:t xml:space="preserve">: Contribuisce alla correttezza e la completezza di un sistema garantendo che la soluzione soddisfi i requisiti tecnici e dell’utente. </w:t>
+            </w:r>
+            <w:proofErr w:type="spellStart"/>
+            <w:r>
+              <w:t>Contribusce</w:t>
+            </w:r>
+            <w:proofErr w:type="spellEnd"/>
+            <w:r>
+              <w:t xml:space="preserve"> in differenti aree dello sviluppo del sistema, effettuando il testing delle funzionalità del sistema, identificando le anomalie e diagnosticandone le possibili cause.</w:t>
             </w:r>
           </w:p>
         </w:tc>
@@ -1457,7 +1569,29 @@
           <w:sz w:val="22"/>
           <w:szCs w:val="22"/>
         </w:rPr>
-        <w:t>: materie, competenze,conoscenze e abilità coinvolte</w:t>
+        <w:t xml:space="preserve">: materie, </w:t>
+      </w:r>
+      <w:proofErr w:type="spellStart"/>
+      <w:proofErr w:type="gramStart"/>
+      <w:r>
+        <w:rPr>
+          <w:rFonts w:ascii="Arial" w:eastAsia="Arial" w:hAnsi="Arial" w:cs="Arial"/>
+          <w:b/>
+          <w:sz w:val="22"/>
+          <w:szCs w:val="22"/>
+        </w:rPr>
+        <w:t>competenze,conoscenze</w:t>
+      </w:r>
+      <w:proofErr w:type="spellEnd"/>
+      <w:proofErr w:type="gramEnd"/>
+      <w:r>
+        <w:rPr>
+          <w:rFonts w:ascii="Arial" w:eastAsia="Arial" w:hAnsi="Arial" w:cs="Arial"/>
+          <w:b/>
+          <w:sz w:val="22"/>
+          <w:szCs w:val="22"/>
+        </w:rPr>
+        <w:t xml:space="preserve"> e abilità coinvolte</w:t>
       </w:r>
     </w:p>
     <w:tbl>
@@ -1528,14 +1662,27 @@
             <w:shd w:val="clear" w:color="auto" w:fill="auto"/>
           </w:tcPr>
           <w:p>
+            <w:proofErr w:type="spellStart"/>
             <w:r>
               <w:t>Tps</w:t>
             </w:r>
+            <w:proofErr w:type="spellEnd"/>
             <w:r>
               <w:t>:</w:t>
             </w:r>
             <w:r>
-              <w:t xml:space="preserve"> per lo studio delle API.</w:t>
+              <w:t xml:space="preserve"> per lo studio de</w:t>
+            </w:r>
+            <w:r>
+              <w:t xml:space="preserve">i web </w:t>
+            </w:r>
+            <w:proofErr w:type="spellStart"/>
+            <w:r>
+              <w:t>soket</w:t>
+            </w:r>
+            <w:proofErr w:type="spellEnd"/>
+            <w:r>
+              <w:t>.</w:t>
             </w:r>
           </w:p>
         </w:tc>
@@ -1611,8 +1758,13 @@
               <w:t>elecomunicazioni</w:t>
             </w:r>
             <w:r>
-              <w:t>: Utilizzo del rasberry</w:t>
-            </w:r>
+              <w:t xml:space="preserve">: Utilizzo del </w:t>
+            </w:r>
+            <w:proofErr w:type="spellStart"/>
+            <w:r>
+              <w:t>rasberry</w:t>
+            </w:r>
+            <w:proofErr w:type="spellEnd"/>
           </w:p>
         </w:tc>
       </w:tr>
@@ -1973,7 +2125,29 @@
         <w:sz w:val="16"/>
         <w:szCs w:val="16"/>
       </w:rPr>
-      <w:t>ITIS “P.Paleocapa” - Bergamo</w:t>
+      <w:t>ITIS “</w:t>
+    </w:r>
+    <w:proofErr w:type="spellStart"/>
+    <w:proofErr w:type="gramStart"/>
+    <w:r>
+      <w:rPr>
+        <w:rFonts w:ascii="Verdana" w:eastAsia="Verdana" w:hAnsi="Verdana" w:cs="Verdana"/>
+        <w:color w:val="000000"/>
+        <w:sz w:val="16"/>
+        <w:szCs w:val="16"/>
+      </w:rPr>
+      <w:t>P.Paleocapa</w:t>
+    </w:r>
+    <w:proofErr w:type="spellEnd"/>
+    <w:proofErr w:type="gramEnd"/>
+    <w:r>
+      <w:rPr>
+        <w:rFonts w:ascii="Verdana" w:eastAsia="Verdana" w:hAnsi="Verdana" w:cs="Verdana"/>
+        <w:color w:val="000000"/>
+        <w:sz w:val="16"/>
+        <w:szCs w:val="16"/>
+      </w:rPr>
+      <w:t>” - Bergamo</w:t>
     </w:r>
     <w:r>
       <w:rPr>
@@ -1983,7 +2157,26 @@
         <w:szCs w:val="18"/>
       </w:rPr>
       <w:tab/>
-      <w:t>dip. Informatica – classe 4IC</w:t>
+    </w:r>
+    <w:proofErr w:type="spellStart"/>
+    <w:r>
+      <w:rPr>
+        <w:rFonts w:ascii="Verdana" w:eastAsia="Verdana" w:hAnsi="Verdana" w:cs="Verdana"/>
+        <w:color w:val="000000"/>
+        <w:sz w:val="18"/>
+        <w:szCs w:val="18"/>
+      </w:rPr>
+      <w:t>dip</w:t>
+    </w:r>
+    <w:proofErr w:type="spellEnd"/>
+    <w:r>
+      <w:rPr>
+        <w:rFonts w:ascii="Verdana" w:eastAsia="Verdana" w:hAnsi="Verdana" w:cs="Verdana"/>
+        <w:color w:val="000000"/>
+        <w:sz w:val="18"/>
+        <w:szCs w:val="18"/>
+      </w:rPr>
+      <w:t>. Informatica – classe 4IC</w:t>
     </w:r>
     <w:r>
       <w:rPr>

</xml_diff>